<commit_message>
perongeluk nu pas voor de eerste keer mijn project gepushed oops
</commit_message>
<xml_diff>
--- a/Analyse/Analyse.docx
+++ b/Analyse/Analyse.docx
@@ -745,6 +745,7 @@
           <w:iCs/>
           <w:sz w:val="28"/>
           <w:szCs w:val="28"/>
+          <w:u w:val="single"/>
         </w:rPr>
       </w:pPr>
       <w:r>
@@ -756,6 +757,7 @@
           <w:iCs/>
           <w:sz w:val="28"/>
           <w:szCs w:val="28"/>
+          <w:u w:val="single"/>
         </w:rPr>
         <w:t>Chiro</w:t>
       </w:r>
@@ -774,6 +776,7 @@
         <w:rPr>
           <w:noProof/>
           <w:highlight w:val="green"/>
+          <w:u w:val="single"/>
         </w:rPr>
         <w:drawing>
           <wp:anchor distT="0" distB="0" distL="114300" distR="114300" simplePos="0" relativeHeight="251659264" behindDoc="0" locked="0" layoutInCell="1" allowOverlap="1" wp14:anchorId="3D6B0234" wp14:editId="4D40493A">
@@ -846,6 +849,7 @@
           <w:sz w:val="24"/>
           <w:szCs w:val="24"/>
           <w:highlight w:val="green"/>
+          <w:u w:val="single"/>
         </w:rPr>
         <w:t>De Chiro</w:t>
       </w:r>
@@ -856,8 +860,19 @@
           <w:iCs/>
           <w:sz w:val="24"/>
           <w:szCs w:val="24"/>
-        </w:rPr>
-        <w:t xml:space="preserve"> is voor mij waarschijnlijk één van de belangrijkste dingen in mijn leven. Al sinds mijn 6 jaar heb ik er bijna alleen maar prachtige herinneringen aan. Het is een plaats waar je zo veel kan leren. Dit niet alleen praktische dingen zoals; leren sjorren, dopjes van flesjes trekken met willekeurige voorwerpen of bier leren tappen. Het gaat vooral over sociale lessen die je van de Chiro trekt. Voor mij persoonlijk als enig kind was de Chiro en mijn groep echt een soort van thuis komen.</w:t>
+          <w:u w:val="single"/>
+        </w:rPr>
+        <w:t xml:space="preserve"> is voor mij waarschijnlijk één van de belangrijkste</w:t>
+      </w:r>
+      <w:r>
+        <w:rPr>
+          <w:rFonts w:ascii="Arial" w:hAnsi="Arial" w:cs="Arial"/>
+          <w:i/>
+          <w:iCs/>
+          <w:sz w:val="24"/>
+          <w:szCs w:val="24"/>
+        </w:rPr>
+        <w:t xml:space="preserve"> dingen in mijn leven. Al sinds mijn 6 jaar heb ik er bijna alleen maar prachtige herinneringen aan. Het is een plaats waar je zo veel kan leren. Dit niet alleen praktische dingen zoals; leren sjorren, dopjes van flesjes trekken met willekeurige voorwerpen of bier leren tappen. Het gaat vooral over sociale lessen die je van de Chiro trekt. Voor mij persoonlijk als enig kind was de Chiro en mijn groep echt een soort van thuis komen.</w:t>
       </w:r>
       <w:r>
         <w:rPr>

</xml_diff>